<commit_message>
Updated tasks into meeting minutes
Updated tasks into meeting minutes
</commit_message>
<xml_diff>
--- a/Meeting Minutes/Sprint 4 - 09-11-16 Meeting Minutes.docx
+++ b/Meeting Minutes/Sprint 4 - 09-11-16 Meeting Minutes.docx
@@ -94,8 +94,6 @@
       <w:r>
         <w:t>Joe Sawyer,</w:t>
       </w:r>
-      <w:bookmarkStart w:id="0" w:name="_GoBack"/>
-      <w:bookmarkEnd w:id="0"/>
     </w:p>
     <w:p>
       <w:proofErr w:type="spellStart"/>
@@ -351,6 +349,7 @@
         <w:rPr>
           <w:b/>
           <w:sz w:val="24"/>
+          <w:u w:val="single"/>
         </w:rPr>
       </w:pPr>
       <w:r>
@@ -360,6 +359,449 @@
           <w:u w:val="single"/>
         </w:rPr>
         <w:lastRenderedPageBreak/>
+        <w:t>Tasks:</w:t>
+      </w:r>
+      <w:r>
+        <w:rPr>
+          <w:b/>
+          <w:sz w:val="24"/>
+          <w:u w:val="single"/>
+        </w:rPr>
+        <w:br/>
+      </w:r>
+    </w:p>
+    <w:p>
+      <w:pPr>
+        <w:rPr>
+          <w:sz w:val="24"/>
+        </w:rPr>
+      </w:pPr>
+      <w:r>
+        <w:rPr>
+          <w:sz w:val="24"/>
+        </w:rPr>
+        <w:t>Charlie:</w:t>
+      </w:r>
+    </w:p>
+    <w:p>
+      <w:pPr>
+        <w:rPr>
+          <w:sz w:val="24"/>
+        </w:rPr>
+      </w:pPr>
+      <w:r>
+        <w:rPr>
+          <w:sz w:val="24"/>
+        </w:rPr>
+        <w:t>Write up the game breakdown, design document, detailing what the player does in the game. 1h</w:t>
+      </w:r>
+    </w:p>
+    <w:p>
+      <w:pPr>
+        <w:rPr>
+          <w:sz w:val="24"/>
+        </w:rPr>
+      </w:pPr>
+      <w:r>
+        <w:rPr>
+          <w:sz w:val="24"/>
+        </w:rPr>
+        <w:t xml:space="preserve">Code an ability to create an </w:t>
+      </w:r>
+      <w:r>
+        <w:rPr>
+          <w:sz w:val="24"/>
+        </w:rPr>
+        <w:t>AOE</w:t>
+      </w:r>
+      <w:r>
+        <w:rPr>
+          <w:sz w:val="24"/>
+        </w:rPr>
+        <w:t xml:space="preserve"> around the player that has a cooldown of 45 seconds. 2h</w:t>
+      </w:r>
+    </w:p>
+    <w:p>
+      <w:pPr>
+        <w:rPr>
+          <w:sz w:val="24"/>
+        </w:rPr>
+      </w:pPr>
+      <w:r>
+        <w:rPr>
+          <w:sz w:val="24"/>
+        </w:rPr>
+        <w:t>Code and ability to create a shield around the player that has a cooldown of 10 seconds. 1h</w:t>
+      </w:r>
+    </w:p>
+    <w:p>
+      <w:pPr>
+        <w:rPr>
+          <w:sz w:val="24"/>
+        </w:rPr>
+      </w:pPr>
+      <w:r>
+        <w:rPr>
+          <w:sz w:val="24"/>
+        </w:rPr>
+        <w:t>Max:</w:t>
+      </w:r>
+    </w:p>
+    <w:p>
+      <w:pPr>
+        <w:rPr>
+          <w:sz w:val="24"/>
+        </w:rPr>
+      </w:pPr>
+      <w:r>
+        <w:rPr>
+          <w:sz w:val="24"/>
+        </w:rPr>
+        <w:t xml:space="preserve">Write the tasks up on </w:t>
+      </w:r>
+      <w:r>
+        <w:rPr>
+          <w:sz w:val="24"/>
+        </w:rPr>
+        <w:t>GitHub</w:t>
+      </w:r>
+      <w:r>
+        <w:rPr>
+          <w:sz w:val="24"/>
+        </w:rPr>
+        <w:t>. 1h</w:t>
+      </w:r>
+    </w:p>
+    <w:p>
+      <w:pPr>
+        <w:rPr>
+          <w:sz w:val="24"/>
+        </w:rPr>
+      </w:pPr>
+      <w:r>
+        <w:rPr>
+          <w:sz w:val="24"/>
+        </w:rPr>
+        <w:t>Create a presentation for the meeting this Wednesday. 2h</w:t>
+      </w:r>
+    </w:p>
+    <w:p>
+      <w:pPr>
+        <w:rPr>
+          <w:sz w:val="24"/>
+        </w:rPr>
+      </w:pPr>
+      <w:r>
+        <w:rPr>
+          <w:sz w:val="24"/>
+        </w:rPr>
+        <w:t>Create the icon for the overload ability. 1h</w:t>
+      </w:r>
+    </w:p>
+    <w:p>
+      <w:pPr>
+        <w:rPr>
+          <w:sz w:val="24"/>
+        </w:rPr>
+      </w:pPr>
+      <w:r>
+        <w:rPr>
+          <w:sz w:val="24"/>
+        </w:rPr>
+        <w:t>Create the icon for the shield ability. 1h</w:t>
+      </w:r>
+    </w:p>
+    <w:p>
+      <w:pPr>
+        <w:rPr>
+          <w:sz w:val="24"/>
+        </w:rPr>
+      </w:pPr>
+      <w:r>
+        <w:rPr>
+          <w:sz w:val="24"/>
+        </w:rPr>
+        <w:t>Joe:</w:t>
+      </w:r>
+    </w:p>
+    <w:p>
+      <w:pPr>
+        <w:rPr>
+          <w:sz w:val="24"/>
+        </w:rPr>
+      </w:pPr>
+      <w:r>
+        <w:rPr>
+          <w:sz w:val="24"/>
+        </w:rPr>
+        <w:t>Create an asset for the electrical impulse sprite sheet fired by the brain</w:t>
+      </w:r>
+      <w:r>
+        <w:rPr>
+          <w:sz w:val="24"/>
+        </w:rPr>
+        <w:t>, blue, 5 frames. 1h</w:t>
+      </w:r>
+    </w:p>
+    <w:p>
+      <w:pPr>
+        <w:rPr>
+          <w:sz w:val="24"/>
+        </w:rPr>
+      </w:pPr>
+      <w:r>
+        <w:rPr>
+          <w:sz w:val="24"/>
+        </w:rPr>
+        <w:t>Create an asset for the shield sprite sheet around the player</w:t>
+      </w:r>
+      <w:r>
+        <w:rPr>
+          <w:sz w:val="24"/>
+        </w:rPr>
+        <w:t>, blue, 10 frames. 2h</w:t>
+      </w:r>
+    </w:p>
+    <w:p>
+      <w:pPr>
+        <w:rPr>
+          <w:sz w:val="24"/>
+        </w:rPr>
+      </w:pPr>
+      <w:r>
+        <w:rPr>
+          <w:sz w:val="24"/>
+        </w:rPr>
+        <w:t>Create</w:t>
+      </w:r>
+      <w:r>
+        <w:rPr>
+          <w:sz w:val="24"/>
+        </w:rPr>
+        <w:t xml:space="preserve"> four separate assets for the fog around the edge of the screen. 2h</w:t>
+      </w:r>
+    </w:p>
+    <w:p>
+      <w:pPr>
+        <w:rPr>
+          <w:sz w:val="24"/>
+        </w:rPr>
+      </w:pPr>
+      <w:r>
+        <w:rPr>
+          <w:sz w:val="24"/>
+        </w:rPr>
+        <w:t>Ethan:</w:t>
+      </w:r>
+    </w:p>
+    <w:p>
+      <w:pPr>
+        <w:rPr>
+          <w:sz w:val="24"/>
+        </w:rPr>
+      </w:pPr>
+      <w:r>
+        <w:rPr>
+          <w:sz w:val="24"/>
+        </w:rPr>
+        <w:t xml:space="preserve">Redesign the movement controls of the player, have the player move forward constantly and to be able to use a direction on </w:t>
+      </w:r>
+      <w:r>
+        <w:rPr>
+          <w:sz w:val="24"/>
+        </w:rPr>
+        <w:t>WASD</w:t>
+      </w:r>
+      <w:r>
+        <w:rPr>
+          <w:sz w:val="24"/>
+        </w:rPr>
+        <w:t xml:space="preserve">, to make the player move that </w:t>
+      </w:r>
+      <w:r>
+        <w:rPr>
+          <w:sz w:val="24"/>
+        </w:rPr>
+        <w:t>direction. 2</w:t>
+      </w:r>
+      <w:r>
+        <w:rPr>
+          <w:sz w:val="24"/>
+        </w:rPr>
+        <w:t>h</w:t>
+      </w:r>
+    </w:p>
+    <w:p>
+      <w:pPr>
+        <w:rPr>
+          <w:sz w:val="24"/>
+        </w:rPr>
+      </w:pPr>
+      <w:r>
+        <w:rPr>
+          <w:sz w:val="24"/>
+        </w:rPr>
+        <w:t xml:space="preserve">Have the enemies spawn off the screen and track the player. Have them path towards the </w:t>
+      </w:r>
+      <w:proofErr w:type="gramStart"/>
+      <w:r>
+        <w:rPr>
+          <w:sz w:val="24"/>
+        </w:rPr>
+        <w:t>player.</w:t>
+      </w:r>
+      <w:proofErr w:type="gramEnd"/>
+      <w:r>
+        <w:rPr>
+          <w:sz w:val="24"/>
+        </w:rPr>
+        <w:t xml:space="preserve"> 2h</w:t>
+      </w:r>
+    </w:p>
+    <w:p>
+      <w:pPr>
+        <w:rPr>
+          <w:sz w:val="24"/>
+        </w:rPr>
+      </w:pPr>
+      <w:r>
+        <w:rPr>
+          <w:sz w:val="24"/>
+        </w:rPr>
+        <w:t>Redesign the bullets so that they are fired on a mouse click in the direction of the mouse</w:t>
+      </w:r>
+      <w:r>
+        <w:rPr>
+          <w:sz w:val="24"/>
+        </w:rPr>
+        <w:t>. 1</w:t>
+      </w:r>
+      <w:r>
+        <w:rPr>
+          <w:sz w:val="24"/>
+        </w:rPr>
+        <w:t>h</w:t>
+      </w:r>
+    </w:p>
+    <w:p>
+      <w:pPr>
+        <w:rPr>
+          <w:sz w:val="24"/>
+        </w:rPr>
+      </w:pPr>
+      <w:proofErr w:type="spellStart"/>
+      <w:r>
+        <w:rPr>
+          <w:sz w:val="24"/>
+        </w:rPr>
+        <w:t>Quwaine</w:t>
+      </w:r>
+      <w:proofErr w:type="spellEnd"/>
+      <w:r>
+        <w:rPr>
+          <w:sz w:val="24"/>
+        </w:rPr>
+        <w:t>:</w:t>
+      </w:r>
+    </w:p>
+    <w:p>
+      <w:pPr>
+        <w:rPr>
+          <w:sz w:val="24"/>
+        </w:rPr>
+      </w:pPr>
+      <w:r>
+        <w:rPr>
+          <w:sz w:val="24"/>
+        </w:rPr>
+        <w:t>Create a sprite sheet for the interference one</w:t>
+      </w:r>
+      <w:r>
+        <w:rPr>
+          <w:sz w:val="24"/>
+        </w:rPr>
+        <w:t xml:space="preserve"> being destroyed. 2</w:t>
+      </w:r>
+      <w:r>
+        <w:rPr>
+          <w:sz w:val="24"/>
+        </w:rPr>
+        <w:t>h</w:t>
+      </w:r>
+    </w:p>
+    <w:p>
+      <w:pPr>
+        <w:rPr>
+          <w:sz w:val="24"/>
+        </w:rPr>
+      </w:pPr>
+      <w:r>
+        <w:rPr>
+          <w:sz w:val="24"/>
+        </w:rPr>
+        <w:t>Create a sprite sheet for the interference</w:t>
+      </w:r>
+      <w:r>
+        <w:rPr>
+          <w:sz w:val="24"/>
+        </w:rPr>
+        <w:t xml:space="preserve"> two</w:t>
+      </w:r>
+      <w:r>
+        <w:rPr>
+          <w:sz w:val="24"/>
+        </w:rPr>
+        <w:t xml:space="preserve"> being destroyed. 2</w:t>
+      </w:r>
+      <w:bookmarkStart w:id="0" w:name="_GoBack"/>
+      <w:bookmarkEnd w:id="0"/>
+      <w:r>
+        <w:rPr>
+          <w:sz w:val="24"/>
+        </w:rPr>
+        <w:t>h</w:t>
+      </w:r>
+    </w:p>
+    <w:p>
+      <w:pPr>
+        <w:rPr>
+          <w:sz w:val="24"/>
+        </w:rPr>
+      </w:pPr>
+      <w:r>
+        <w:rPr>
+          <w:sz w:val="24"/>
+        </w:rPr>
+        <w:t>Create the outline for the score bar at the top of the screen. 1h</w:t>
+      </w:r>
+    </w:p>
+    <w:p>
+      <w:pPr>
+        <w:rPr>
+          <w:sz w:val="24"/>
+        </w:rPr>
+      </w:pPr>
+    </w:p>
+    <w:p>
+      <w:pPr>
+        <w:rPr>
+          <w:sz w:val="24"/>
+        </w:rPr>
+      </w:pPr>
+    </w:p>
+    <w:p>
+      <w:pPr>
+        <w:rPr>
+          <w:b/>
+          <w:sz w:val="24"/>
+        </w:rPr>
+      </w:pPr>
+      <w:r>
+        <w:rPr>
+          <w:b/>
+          <w:sz w:val="24"/>
+          <w:u w:val="single"/>
+        </w:rPr>
         <w:t>Next Week’s Meetings</w:t>
       </w:r>
       <w:r>
@@ -902,6 +1344,7 @@
     <w:lsdException w:name="HTML Sample" w:semiHidden="1" w:unhideWhenUsed="1"/>
     <w:lsdException w:name="HTML Typewriter" w:semiHidden="1" w:unhideWhenUsed="1"/>
     <w:lsdException w:name="HTML Variable" w:semiHidden="1" w:unhideWhenUsed="1"/>
+    <w:lsdException w:name="Normal Table" w:semiHidden="1" w:unhideWhenUsed="1"/>
     <w:lsdException w:name="annotation subject" w:semiHidden="1" w:unhideWhenUsed="1"/>
     <w:lsdException w:name="No List" w:semiHidden="1" w:unhideWhenUsed="1"/>
     <w:lsdException w:name="Outline List 1" w:semiHidden="1" w:unhideWhenUsed="1"/>
@@ -946,6 +1389,7 @@
     <w:lsdException w:name="Table Professional" w:semiHidden="1" w:unhideWhenUsed="1"/>
     <w:lsdException w:name="Table Subtle 1" w:semiHidden="1" w:unhideWhenUsed="1"/>
     <w:lsdException w:name="Table Subtle 2" w:semiHidden="1" w:unhideWhenUsed="1"/>
+    <w:lsdException w:name="Table Web 1" w:semiHidden="1" w:unhideWhenUsed="1"/>
     <w:lsdException w:name="Table Web 2" w:semiHidden="1" w:unhideWhenUsed="1"/>
     <w:lsdException w:name="Table Web 3" w:semiHidden="1" w:unhideWhenUsed="1"/>
     <w:lsdException w:name="Balloon Text" w:semiHidden="1" w:unhideWhenUsed="1"/>

</xml_diff>

<commit_message>
Slight corrections to meeting minutes
</commit_message>
<xml_diff>
--- a/Meeting Minutes/Sprint 4 - 09-11-16 Meeting Minutes.docx
+++ b/Meeting Minutes/Sprint 4 - 09-11-16 Meeting Minutes.docx
@@ -1,6 +1,6 @@
 
 <file path=word/document.xml><?xml version="1.0" encoding="utf-8"?>
-<w:document xmlns:wpc="http://schemas.microsoft.com/office/word/2010/wordprocessingCanvas" xmlns:cx="http://schemas.microsoft.com/office/drawing/2014/chartex" xmlns:cx1="http://schemas.microsoft.com/office/drawing/2015/9/8/chartex" xmlns:cx2="http://schemas.microsoft.com/office/drawing/2015/10/21/chartex" xmlns:cx3="http://schemas.microsoft.com/office/drawing/2016/5/9/chartex" xmlns:cx4="http://schemas.microsoft.com/office/drawing/2016/5/10/chartex" xmlns:cx5="http://schemas.microsoft.com/office/drawing/2016/5/11/chartex" xmlns:mc="http://schemas.openxmlformats.org/markup-compatibility/2006" xmlns:o="urn:schemas-microsoft-com:office:office" xmlns:r="http://schemas.openxmlformats.org/officeDocument/2006/relationships" xmlns:m="http://schemas.openxmlformats.org/officeDocument/2006/math" xmlns:v="urn:schemas-microsoft-com:vml" xmlns:wp14="http://schemas.microsoft.com/office/word/2010/wordprocessingDrawing" xmlns:wp="http://schemas.openxmlformats.org/drawingml/2006/wordprocessingDrawing" xmlns:w10="urn:schemas-microsoft-com:office:word" xmlns:w="http://schemas.openxmlformats.org/wordprocessingml/2006/main" xmlns:w14="http://schemas.microsoft.com/office/word/2010/wordml" xmlns:w15="http://schemas.microsoft.com/office/word/2012/wordml" xmlns:w16se="http://schemas.microsoft.com/office/word/2015/wordml/symex" xmlns:wpg="http://schemas.microsoft.com/office/word/2010/wordprocessingGroup" xmlns:wpi="http://schemas.microsoft.com/office/word/2010/wordprocessingInk" xmlns:wne="http://schemas.microsoft.com/office/word/2006/wordml" xmlns:wps="http://schemas.microsoft.com/office/word/2010/wordprocessingShape" mc:Ignorable="w14 w15 w16se wp14">
+<w:document xmlns:wpc="http://schemas.microsoft.com/office/word/2010/wordprocessingCanvas" xmlns:mc="http://schemas.openxmlformats.org/markup-compatibility/2006" xmlns:o="urn:schemas-microsoft-com:office:office" xmlns:r="http://schemas.openxmlformats.org/officeDocument/2006/relationships" xmlns:m="http://schemas.openxmlformats.org/officeDocument/2006/math" xmlns:v="urn:schemas-microsoft-com:vml" xmlns:wp14="http://schemas.microsoft.com/office/word/2010/wordprocessingDrawing" xmlns:wp="http://schemas.openxmlformats.org/drawingml/2006/wordprocessingDrawing" xmlns:w10="urn:schemas-microsoft-com:office:word" xmlns:w="http://schemas.openxmlformats.org/wordprocessingml/2006/main" xmlns:w14="http://schemas.microsoft.com/office/word/2010/wordml" xmlns:w15="http://schemas.microsoft.com/office/word/2012/wordml" xmlns:wpg="http://schemas.microsoft.com/office/word/2010/wordprocessingGroup" xmlns:wpi="http://schemas.microsoft.com/office/word/2010/wordprocessingInk" xmlns:wne="http://schemas.microsoft.com/office/word/2006/wordml" xmlns:wps="http://schemas.microsoft.com/office/word/2010/wordprocessingShape" mc:Ignorable="w14 w15 wp14">
   <w:body>
     <w:p>
       <w:pPr>
@@ -96,19 +96,9 @@
       </w:r>
     </w:p>
     <w:p>
-      <w:proofErr w:type="spellStart"/>
-      <w:r>
-        <w:t>Quwaine</w:t>
-      </w:r>
-      <w:proofErr w:type="spellEnd"/>
-      <w:r>
-        <w:t xml:space="preserve"> </w:t>
-      </w:r>
-      <w:proofErr w:type="spellStart"/>
-      <w:r>
-        <w:t>Dantes</w:t>
-      </w:r>
-      <w:proofErr w:type="spellEnd"/>
+      <w:r>
+        <w:t>Quwaine Dantes</w:t>
+      </w:r>
       <w:r>
         <w:t>.</w:t>
       </w:r>
@@ -255,21 +245,20 @@
         <w:rPr>
           <w:i/>
         </w:rPr>
-        <w:t xml:space="preserve">After our meeting with Dave we realised that our game mostly has fluff that won’t interest the player </w:t>
-      </w:r>
-      <w:proofErr w:type="gramStart"/>
-      <w:r>
+        <w:t>After our meeting with Dave we realised that our game mostly has fluff that won’t interest the player at the moment, and give the player no real attachment or get them playing the game right away. We were asking the player to invest too much time before they got to any real game player.</w:t>
+      </w:r>
+    </w:p>
+    <w:p>
+      <w:pPr>
         <w:rPr>
           <w:i/>
         </w:rPr>
-        <w:t>at the moment</w:t>
-      </w:r>
-      <w:proofErr w:type="gramEnd"/>
+      </w:pPr>
       <w:r>
         <w:rPr>
           <w:i/>
         </w:rPr>
-        <w:t>, and give the player no real attachment or get them playing the game right away. We were asking the player to invest too much time before they got to any real game player.</w:t>
+        <w:t>Where will we be moving/working towards this week?</w:t>
       </w:r>
     </w:p>
     <w:p>
@@ -282,7 +271,7 @@
         <w:rPr>
           <w:i/>
         </w:rPr>
-        <w:t>Where will we be moving/working towards this week?</w:t>
+        <w:t>We have designed a new game we will work on based of the original idea from the first presentation, the game will aim to play off hard and serious fun with having a scoring system for the serious fun and a high difficulty to meet the hard fun and some serious fun from the learning the game.</w:t>
       </w:r>
     </w:p>
     <w:p>
@@ -295,7 +284,7 @@
         <w:rPr>
           <w:i/>
         </w:rPr>
-        <w:t>We have designed a new game we will work on based of the original idea from the first presentation, the game will aim to play off hard and serious fun with having a scoring system for the serious fun and a high difficulty to meet the hard fun and some serious fun from the learning the game.</w:t>
+        <w:t>What is our plan for the following week?</w:t>
       </w:r>
     </w:p>
     <w:p>
@@ -308,40 +297,13 @@
         <w:rPr>
           <w:i/>
         </w:rPr>
-        <w:t>What is our plan for the following week?</w:t>
-      </w:r>
-    </w:p>
-    <w:p>
-      <w:pPr>
+        <w:t>Get a working prototype for the presentation next week</w:t>
+      </w:r>
+      <w:r>
         <w:rPr>
           <w:i/>
         </w:rPr>
-      </w:pPr>
-      <w:r>
-        <w:rPr>
-          <w:i/>
-        </w:rPr>
-        <w:t>Get a working prototype for the presentation next week</w:t>
-      </w:r>
-      <w:r>
-        <w:rPr>
-          <w:i/>
-        </w:rPr>
-        <w:t xml:space="preserve">, and to make sure that everyone understands the game we’re working on, and are all on the same page as we progress into the last </w:t>
-      </w:r>
-      <w:proofErr w:type="gramStart"/>
-      <w:r>
-        <w:rPr>
-          <w:i/>
-        </w:rPr>
-        <w:t>three week</w:t>
-      </w:r>
-      <w:proofErr w:type="gramEnd"/>
-      <w:r>
-        <w:rPr>
-          <w:i/>
-        </w:rPr>
-        <w:t xml:space="preserve"> rotation.</w:t>
+        <w:t>, and to make sure that everyone understands the game we’re working on, and are all on the same page as we progress into the last three week rotation.</w:t>
       </w:r>
     </w:p>
     <w:p>
@@ -431,7 +393,19 @@
         <w:rPr>
           <w:sz w:val="24"/>
         </w:rPr>
-        <w:t>Code and ability to create a shield around the player that has a cooldown of 10 seconds. 1h</w:t>
+        <w:t>Code and ability to create a shield around the player that</w:t>
+      </w:r>
+      <w:r>
+        <w:rPr>
+          <w:sz w:val="24"/>
+        </w:rPr>
+        <w:t xml:space="preserve"> has a cooldown of 10 seconds. 2</w:t>
+      </w:r>
+      <w:r>
+        <w:rPr>
+          <w:sz w:val="24"/>
+        </w:rPr>
+        <w:t>h</w:t>
       </w:r>
     </w:p>
     <w:p>
@@ -641,21 +615,7 @@
         <w:rPr>
           <w:sz w:val="24"/>
         </w:rPr>
-        <w:t xml:space="preserve">Have the enemies spawn off the screen and track the player. Have them path towards the </w:t>
-      </w:r>
-      <w:proofErr w:type="gramStart"/>
-      <w:r>
-        <w:rPr>
-          <w:sz w:val="24"/>
-        </w:rPr>
-        <w:t>player.</w:t>
-      </w:r>
-      <w:proofErr w:type="gramEnd"/>
-      <w:r>
-        <w:rPr>
-          <w:sz w:val="24"/>
-        </w:rPr>
-        <w:t xml:space="preserve"> 2h</w:t>
+        <w:t>Have the enemies spawn off the screen and track the player. Have them path towards the player. 2h</w:t>
       </w:r>
     </w:p>
     <w:p>
@@ -689,17 +649,110 @@
           <w:sz w:val="24"/>
         </w:rPr>
       </w:pPr>
-      <w:proofErr w:type="spellStart"/>
-      <w:r>
-        <w:rPr>
-          <w:sz w:val="24"/>
-        </w:rPr>
-        <w:t>Quwaine</w:t>
-      </w:r>
-      <w:proofErr w:type="spellEnd"/>
-      <w:r>
-        <w:rPr>
-          <w:sz w:val="24"/>
+      <w:r>
+        <w:rPr>
+          <w:sz w:val="24"/>
+        </w:rPr>
+        <w:t>Quwaine:</w:t>
+      </w:r>
+    </w:p>
+    <w:p>
+      <w:pPr>
+        <w:rPr>
+          <w:sz w:val="24"/>
+        </w:rPr>
+      </w:pPr>
+      <w:r>
+        <w:rPr>
+          <w:sz w:val="24"/>
+        </w:rPr>
+        <w:t>Create a sprite sheet for the interference one</w:t>
+      </w:r>
+      <w:r>
+        <w:rPr>
+          <w:sz w:val="24"/>
+        </w:rPr>
+        <w:t xml:space="preserve"> being destroyed. 2</w:t>
+      </w:r>
+      <w:r>
+        <w:rPr>
+          <w:sz w:val="24"/>
+        </w:rPr>
+        <w:t>h</w:t>
+      </w:r>
+    </w:p>
+    <w:p>
+      <w:pPr>
+        <w:rPr>
+          <w:sz w:val="24"/>
+        </w:rPr>
+      </w:pPr>
+      <w:r>
+        <w:rPr>
+          <w:sz w:val="24"/>
+        </w:rPr>
+        <w:t>Create a sprite sheet for the interference two</w:t>
+      </w:r>
+      <w:r>
+        <w:rPr>
+          <w:sz w:val="24"/>
+        </w:rPr>
+        <w:t xml:space="preserve"> being destroyed. 2</w:t>
+      </w:r>
+      <w:r>
+        <w:rPr>
+          <w:sz w:val="24"/>
+        </w:rPr>
+        <w:t>h</w:t>
+      </w:r>
+    </w:p>
+    <w:p>
+      <w:pPr>
+        <w:rPr>
+          <w:sz w:val="24"/>
+        </w:rPr>
+      </w:pPr>
+      <w:r>
+        <w:rPr>
+          <w:sz w:val="24"/>
+        </w:rPr>
+        <w:t>Create the outline for the score bar at the top of the screen. 1h</w:t>
+      </w:r>
+    </w:p>
+    <w:p>
+      <w:pPr>
+        <w:rPr>
+          <w:sz w:val="24"/>
+        </w:rPr>
+      </w:pPr>
+    </w:p>
+    <w:p>
+      <w:pPr>
+        <w:rPr>
+          <w:sz w:val="24"/>
+        </w:rPr>
+      </w:pPr>
+    </w:p>
+    <w:p>
+      <w:pPr>
+        <w:rPr>
+          <w:b/>
+          <w:sz w:val="24"/>
+        </w:rPr>
+      </w:pPr>
+      <w:r>
+        <w:rPr>
+          <w:b/>
+          <w:sz w:val="24"/>
+          <w:u w:val="single"/>
+        </w:rPr>
+        <w:t>Next Week’s Meetings</w:t>
+      </w:r>
+      <w:r>
+        <w:rPr>
+          <w:b/>
+          <w:sz w:val="24"/>
+          <w:u w:val="single"/>
         </w:rPr>
         <w:t>:</w:t>
       </w:r>
@@ -714,183 +767,61 @@
         <w:rPr>
           <w:sz w:val="24"/>
         </w:rPr>
-        <w:t>Create a sprite sheet for the interference one</w:t>
-      </w:r>
-      <w:r>
-        <w:rPr>
-          <w:sz w:val="24"/>
-        </w:rPr>
-        <w:t xml:space="preserve"> being destroyed. 2</w:t>
-      </w:r>
-      <w:r>
-        <w:rPr>
-          <w:sz w:val="24"/>
-        </w:rPr>
-        <w:t>h</w:t>
-      </w:r>
-    </w:p>
-    <w:p>
-      <w:pPr>
-        <w:rPr>
-          <w:sz w:val="24"/>
-        </w:rPr>
-      </w:pPr>
-      <w:r>
-        <w:rPr>
-          <w:sz w:val="24"/>
-        </w:rPr>
-        <w:t>Create a sprite sheet for the interference</w:t>
-      </w:r>
-      <w:r>
-        <w:rPr>
-          <w:sz w:val="24"/>
-        </w:rPr>
-        <w:t xml:space="preserve"> two</w:t>
-      </w:r>
-      <w:r>
-        <w:rPr>
-          <w:sz w:val="24"/>
-        </w:rPr>
-        <w:t xml:space="preserve"> being destroyed. 2</w:t>
+        <w:t>Friday: 1pm in Labs</w:t>
+      </w:r>
+    </w:p>
+    <w:p>
+      <w:pPr>
+        <w:rPr>
+          <w:sz w:val="24"/>
+        </w:rPr>
+      </w:pPr>
+      <w:r>
+        <w:rPr>
+          <w:sz w:val="24"/>
+        </w:rPr>
+        <w:t>Monday: 5pm in Labs</w:t>
+      </w:r>
+    </w:p>
+    <w:p>
+      <w:pPr>
+        <w:rPr>
+          <w:sz w:val="24"/>
+        </w:rPr>
+      </w:pPr>
+      <w:r>
+        <w:rPr>
+          <w:sz w:val="24"/>
+        </w:rPr>
+        <w:t>Tuesday: 5pm in Labs</w:t>
       </w:r>
       <w:bookmarkStart w:id="0" w:name="_GoBack"/>
       <w:bookmarkEnd w:id="0"/>
-      <w:r>
-        <w:rPr>
-          <w:sz w:val="24"/>
-        </w:rPr>
-        <w:t>h</w:t>
-      </w:r>
-    </w:p>
-    <w:p>
-      <w:pPr>
-        <w:rPr>
-          <w:sz w:val="24"/>
-        </w:rPr>
-      </w:pPr>
-      <w:r>
-        <w:rPr>
-          <w:sz w:val="24"/>
-        </w:rPr>
-        <w:t>Create the outline for the score bar at the top of the screen. 1h</w:t>
-      </w:r>
-    </w:p>
-    <w:p>
-      <w:pPr>
-        <w:rPr>
-          <w:sz w:val="24"/>
-        </w:rPr>
-      </w:pPr>
-    </w:p>
-    <w:p>
-      <w:pPr>
-        <w:rPr>
-          <w:sz w:val="24"/>
-        </w:rPr>
-      </w:pPr>
-    </w:p>
-    <w:p>
-      <w:pPr>
-        <w:rPr>
-          <w:b/>
-          <w:sz w:val="24"/>
-        </w:rPr>
-      </w:pPr>
-      <w:r>
-        <w:rPr>
-          <w:b/>
-          <w:sz w:val="24"/>
-          <w:u w:val="single"/>
-        </w:rPr>
-        <w:t>Next Week’s Meetings</w:t>
-      </w:r>
-      <w:r>
-        <w:rPr>
-          <w:b/>
-          <w:sz w:val="24"/>
-          <w:u w:val="single"/>
-        </w:rPr>
-        <w:t>:</w:t>
-      </w:r>
-    </w:p>
-    <w:p>
-      <w:pPr>
-        <w:rPr>
-          <w:sz w:val="24"/>
-        </w:rPr>
-      </w:pPr>
-      <w:r>
-        <w:rPr>
-          <w:sz w:val="24"/>
-        </w:rPr>
-        <w:t>Friday: 1pm in Labs</w:t>
-      </w:r>
-    </w:p>
-    <w:p>
-      <w:pPr>
-        <w:rPr>
-          <w:sz w:val="24"/>
-        </w:rPr>
-      </w:pPr>
-      <w:r>
-        <w:rPr>
-          <w:sz w:val="24"/>
-        </w:rPr>
-        <w:t>Monday: 5pm in Labs</w:t>
-      </w:r>
-    </w:p>
-    <w:p>
-      <w:pPr>
-        <w:rPr>
-          <w:sz w:val="24"/>
-        </w:rPr>
-      </w:pPr>
-      <w:r>
-        <w:rPr>
-          <w:sz w:val="24"/>
-        </w:rPr>
-        <w:t xml:space="preserve">Wednesday: </w:t>
-      </w:r>
-      <w:proofErr w:type="spellStart"/>
-      <w:r>
-        <w:rPr>
-          <w:sz w:val="24"/>
-        </w:rPr>
-        <w:t>Xam</w:t>
-      </w:r>
-      <w:proofErr w:type="spellEnd"/>
-      <w:r>
-        <w:rPr>
-          <w:sz w:val="24"/>
-        </w:rPr>
-        <w:t xml:space="preserve"> in Labs</w:t>
-      </w:r>
-    </w:p>
-    <w:p>
-      <w:pPr>
-        <w:rPr>
-          <w:sz w:val="24"/>
-        </w:rPr>
-      </w:pPr>
-      <w:r>
-        <w:rPr>
-          <w:sz w:val="24"/>
-        </w:rPr>
-        <w:t xml:space="preserve">Wednesday: Presentation </w:t>
-      </w:r>
-      <w:proofErr w:type="spellStart"/>
-      <w:r>
-        <w:rPr>
-          <w:sz w:val="24"/>
-        </w:rPr>
-        <w:t>Xam</w:t>
-      </w:r>
-      <w:proofErr w:type="spellEnd"/>
-      <w:r>
-        <w:rPr>
-          <w:sz w:val="24"/>
-        </w:rPr>
-        <w:t xml:space="preserve"> in W114 </w:t>
+    </w:p>
+    <w:p>
+      <w:pPr>
+        <w:rPr>
+          <w:sz w:val="24"/>
+        </w:rPr>
+      </w:pPr>
+      <w:r>
+        <w:rPr>
+          <w:sz w:val="24"/>
+        </w:rPr>
+        <w:t>Wednesday: Xam in Labs</w:t>
+      </w:r>
+    </w:p>
+    <w:p>
+      <w:pPr>
+        <w:rPr>
+          <w:sz w:val="24"/>
+        </w:rPr>
+      </w:pPr>
+      <w:r>
+        <w:rPr>
+          <w:sz w:val="24"/>
+        </w:rPr>
+        <w:t xml:space="preserve">Wednesday: Presentation Xam in W114 </w:t>
       </w:r>
     </w:p>
     <w:p>
@@ -919,7 +850,7 @@
 </file>
 
 <file path=word/endnotes.xml><?xml version="1.0" encoding="utf-8"?>
-<w:endnotes xmlns:wpc="http://schemas.microsoft.com/office/word/2010/wordprocessingCanvas" xmlns:cx="http://schemas.microsoft.com/office/drawing/2014/chartex" xmlns:cx1="http://schemas.microsoft.com/office/drawing/2015/9/8/chartex" xmlns:cx2="http://schemas.microsoft.com/office/drawing/2015/10/21/chartex" xmlns:cx3="http://schemas.microsoft.com/office/drawing/2016/5/9/chartex" xmlns:cx4="http://schemas.microsoft.com/office/drawing/2016/5/10/chartex" xmlns:cx5="http://schemas.microsoft.com/office/drawing/2016/5/11/chartex" xmlns:mc="http://schemas.openxmlformats.org/markup-compatibility/2006" xmlns:o="urn:schemas-microsoft-com:office:office" xmlns:r="http://schemas.openxmlformats.org/officeDocument/2006/relationships" xmlns:m="http://schemas.openxmlformats.org/officeDocument/2006/math" xmlns:v="urn:schemas-microsoft-com:vml" xmlns:wp14="http://schemas.microsoft.com/office/word/2010/wordprocessingDrawing" xmlns:wp="http://schemas.openxmlformats.org/drawingml/2006/wordprocessingDrawing" xmlns:w10="urn:schemas-microsoft-com:office:word" xmlns:w="http://schemas.openxmlformats.org/wordprocessingml/2006/main" xmlns:w14="http://schemas.microsoft.com/office/word/2010/wordml" xmlns:w15="http://schemas.microsoft.com/office/word/2012/wordml" xmlns:w16se="http://schemas.microsoft.com/office/word/2015/wordml/symex" xmlns:wpg="http://schemas.microsoft.com/office/word/2010/wordprocessingGroup" xmlns:wpi="http://schemas.microsoft.com/office/word/2010/wordprocessingInk" xmlns:wne="http://schemas.microsoft.com/office/word/2006/wordml" xmlns:wps="http://schemas.microsoft.com/office/word/2010/wordprocessingShape" mc:Ignorable="w14 w15 w16se wp14">
+<w:endnotes xmlns:wpc="http://schemas.microsoft.com/office/word/2010/wordprocessingCanvas" xmlns:mc="http://schemas.openxmlformats.org/markup-compatibility/2006" xmlns:o="urn:schemas-microsoft-com:office:office" xmlns:r="http://schemas.openxmlformats.org/officeDocument/2006/relationships" xmlns:m="http://schemas.openxmlformats.org/officeDocument/2006/math" xmlns:v="urn:schemas-microsoft-com:vml" xmlns:wp14="http://schemas.microsoft.com/office/word/2010/wordprocessingDrawing" xmlns:wp="http://schemas.openxmlformats.org/drawingml/2006/wordprocessingDrawing" xmlns:w10="urn:schemas-microsoft-com:office:word" xmlns:w="http://schemas.openxmlformats.org/wordprocessingml/2006/main" xmlns:w14="http://schemas.microsoft.com/office/word/2010/wordml" xmlns:w15="http://schemas.microsoft.com/office/word/2012/wordml" xmlns:wpg="http://schemas.microsoft.com/office/word/2010/wordprocessingGroup" xmlns:wpi="http://schemas.microsoft.com/office/word/2010/wordprocessingInk" xmlns:wne="http://schemas.microsoft.com/office/word/2006/wordml" xmlns:wps="http://schemas.microsoft.com/office/word/2010/wordprocessingShape" mc:Ignorable="w14 w15 wp14">
   <w:endnote w:type="separator" w:id="-1">
     <w:p>
       <w:pPr>
@@ -944,7 +875,7 @@
 </file>
 
 <file path=word/footnotes.xml><?xml version="1.0" encoding="utf-8"?>
-<w:footnotes xmlns:wpc="http://schemas.microsoft.com/office/word/2010/wordprocessingCanvas" xmlns:cx="http://schemas.microsoft.com/office/drawing/2014/chartex" xmlns:cx1="http://schemas.microsoft.com/office/drawing/2015/9/8/chartex" xmlns:cx2="http://schemas.microsoft.com/office/drawing/2015/10/21/chartex" xmlns:cx3="http://schemas.microsoft.com/office/drawing/2016/5/9/chartex" xmlns:cx4="http://schemas.microsoft.com/office/drawing/2016/5/10/chartex" xmlns:cx5="http://schemas.microsoft.com/office/drawing/2016/5/11/chartex" xmlns:mc="http://schemas.openxmlformats.org/markup-compatibility/2006" xmlns:o="urn:schemas-microsoft-com:office:office" xmlns:r="http://schemas.openxmlformats.org/officeDocument/2006/relationships" xmlns:m="http://schemas.openxmlformats.org/officeDocument/2006/math" xmlns:v="urn:schemas-microsoft-com:vml" xmlns:wp14="http://schemas.microsoft.com/office/word/2010/wordprocessingDrawing" xmlns:wp="http://schemas.openxmlformats.org/drawingml/2006/wordprocessingDrawing" xmlns:w10="urn:schemas-microsoft-com:office:word" xmlns:w="http://schemas.openxmlformats.org/wordprocessingml/2006/main" xmlns:w14="http://schemas.microsoft.com/office/word/2010/wordml" xmlns:w15="http://schemas.microsoft.com/office/word/2012/wordml" xmlns:w16se="http://schemas.microsoft.com/office/word/2015/wordml/symex" xmlns:wpg="http://schemas.microsoft.com/office/word/2010/wordprocessingGroup" xmlns:wpi="http://schemas.microsoft.com/office/word/2010/wordprocessingInk" xmlns:wne="http://schemas.microsoft.com/office/word/2006/wordml" xmlns:wps="http://schemas.microsoft.com/office/word/2010/wordprocessingShape" mc:Ignorable="w14 w15 w16se wp14">
+<w:footnotes xmlns:wpc="http://schemas.microsoft.com/office/word/2010/wordprocessingCanvas" xmlns:mc="http://schemas.openxmlformats.org/markup-compatibility/2006" xmlns:o="urn:schemas-microsoft-com:office:office" xmlns:r="http://schemas.openxmlformats.org/officeDocument/2006/relationships" xmlns:m="http://schemas.openxmlformats.org/officeDocument/2006/math" xmlns:v="urn:schemas-microsoft-com:vml" xmlns:wp14="http://schemas.microsoft.com/office/word/2010/wordprocessingDrawing" xmlns:wp="http://schemas.openxmlformats.org/drawingml/2006/wordprocessingDrawing" xmlns:w10="urn:schemas-microsoft-com:office:word" xmlns:w="http://schemas.openxmlformats.org/wordprocessingml/2006/main" xmlns:w14="http://schemas.microsoft.com/office/word/2010/wordml" xmlns:w15="http://schemas.microsoft.com/office/word/2012/wordml" xmlns:wpg="http://schemas.microsoft.com/office/word/2010/wordprocessingGroup" xmlns:wpi="http://schemas.microsoft.com/office/word/2010/wordprocessingInk" xmlns:wne="http://schemas.microsoft.com/office/word/2006/wordml" xmlns:wps="http://schemas.microsoft.com/office/word/2010/wordprocessingShape" mc:Ignorable="w14 w15 wp14">
   <w:footnote w:type="separator" w:id="-1">
     <w:p>
       <w:pPr>
@@ -969,7 +900,7 @@
 </file>
 
 <file path=word/header1.xml><?xml version="1.0" encoding="utf-8"?>
-<w:hdr xmlns:wpc="http://schemas.microsoft.com/office/word/2010/wordprocessingCanvas" xmlns:cx="http://schemas.microsoft.com/office/drawing/2014/chartex" xmlns:cx1="http://schemas.microsoft.com/office/drawing/2015/9/8/chartex" xmlns:cx2="http://schemas.microsoft.com/office/drawing/2015/10/21/chartex" xmlns:cx3="http://schemas.microsoft.com/office/drawing/2016/5/9/chartex" xmlns:cx4="http://schemas.microsoft.com/office/drawing/2016/5/10/chartex" xmlns:cx5="http://schemas.microsoft.com/office/drawing/2016/5/11/chartex" xmlns:mc="http://schemas.openxmlformats.org/markup-compatibility/2006" xmlns:o="urn:schemas-microsoft-com:office:office" xmlns:r="http://schemas.openxmlformats.org/officeDocument/2006/relationships" xmlns:m="http://schemas.openxmlformats.org/officeDocument/2006/math" xmlns:v="urn:schemas-microsoft-com:vml" xmlns:wp14="http://schemas.microsoft.com/office/word/2010/wordprocessingDrawing" xmlns:wp="http://schemas.openxmlformats.org/drawingml/2006/wordprocessingDrawing" xmlns:w10="urn:schemas-microsoft-com:office:word" xmlns:w="http://schemas.openxmlformats.org/wordprocessingml/2006/main" xmlns:w14="http://schemas.microsoft.com/office/word/2010/wordml" xmlns:w15="http://schemas.microsoft.com/office/word/2012/wordml" xmlns:w16se="http://schemas.microsoft.com/office/word/2015/wordml/symex" xmlns:wpg="http://schemas.microsoft.com/office/word/2010/wordprocessingGroup" xmlns:wpi="http://schemas.microsoft.com/office/word/2010/wordprocessingInk" xmlns:wne="http://schemas.microsoft.com/office/word/2006/wordml" xmlns:wps="http://schemas.microsoft.com/office/word/2010/wordprocessingShape" mc:Ignorable="w14 w15 w16se wp14">
+<w:hdr xmlns:wpc="http://schemas.microsoft.com/office/word/2010/wordprocessingCanvas" xmlns:mc="http://schemas.openxmlformats.org/markup-compatibility/2006" xmlns:o="urn:schemas-microsoft-com:office:office" xmlns:r="http://schemas.openxmlformats.org/officeDocument/2006/relationships" xmlns:m="http://schemas.openxmlformats.org/officeDocument/2006/math" xmlns:v="urn:schemas-microsoft-com:vml" xmlns:wp14="http://schemas.microsoft.com/office/word/2010/wordprocessingDrawing" xmlns:wp="http://schemas.openxmlformats.org/drawingml/2006/wordprocessingDrawing" xmlns:w10="urn:schemas-microsoft-com:office:word" xmlns:w="http://schemas.openxmlformats.org/wordprocessingml/2006/main" xmlns:w14="http://schemas.microsoft.com/office/word/2010/wordml" xmlns:w15="http://schemas.microsoft.com/office/word/2012/wordml" xmlns:wpg="http://schemas.microsoft.com/office/word/2010/wordprocessingGroup" xmlns:wpi="http://schemas.microsoft.com/office/word/2010/wordprocessingInk" xmlns:wne="http://schemas.microsoft.com/office/word/2006/wordml" xmlns:wps="http://schemas.microsoft.com/office/word/2010/wordprocessingShape" mc:Ignorable="w14 w15 wp14">
   <w:p>
     <w:pPr>
       <w:pStyle w:val="Header"/>
@@ -985,7 +916,7 @@
 </file>
 
 <file path=word/numbering.xml><?xml version="1.0" encoding="utf-8"?>
-<w:numbering xmlns:wpc="http://schemas.microsoft.com/office/word/2010/wordprocessingCanvas" xmlns:cx="http://schemas.microsoft.com/office/drawing/2014/chartex" xmlns:cx1="http://schemas.microsoft.com/office/drawing/2015/9/8/chartex" xmlns:cx2="http://schemas.microsoft.com/office/drawing/2015/10/21/chartex" xmlns:cx3="http://schemas.microsoft.com/office/drawing/2016/5/9/chartex" xmlns:cx4="http://schemas.microsoft.com/office/drawing/2016/5/10/chartex" xmlns:cx5="http://schemas.microsoft.com/office/drawing/2016/5/11/chartex" xmlns:mc="http://schemas.openxmlformats.org/markup-compatibility/2006" xmlns:o="urn:schemas-microsoft-com:office:office" xmlns:r="http://schemas.openxmlformats.org/officeDocument/2006/relationships" xmlns:m="http://schemas.openxmlformats.org/officeDocument/2006/math" xmlns:v="urn:schemas-microsoft-com:vml" xmlns:wp14="http://schemas.microsoft.com/office/word/2010/wordprocessingDrawing" xmlns:wp="http://schemas.openxmlformats.org/drawingml/2006/wordprocessingDrawing" xmlns:w10="urn:schemas-microsoft-com:office:word" xmlns:w="http://schemas.openxmlformats.org/wordprocessingml/2006/main" xmlns:w14="http://schemas.microsoft.com/office/word/2010/wordml" xmlns:w15="http://schemas.microsoft.com/office/word/2012/wordml" xmlns:w16se="http://schemas.microsoft.com/office/word/2015/wordml/symex" xmlns:wpg="http://schemas.microsoft.com/office/word/2010/wordprocessingGroup" xmlns:wpi="http://schemas.microsoft.com/office/word/2010/wordprocessingInk" xmlns:wne="http://schemas.microsoft.com/office/word/2006/wordml" xmlns:wps="http://schemas.microsoft.com/office/word/2010/wordprocessingShape" mc:Ignorable="w14 w15 w16se wp14">
+<w:numbering xmlns:wpc="http://schemas.microsoft.com/office/word/2010/wordprocessingCanvas" xmlns:mc="http://schemas.openxmlformats.org/markup-compatibility/2006" xmlns:o="urn:schemas-microsoft-com:office:office" xmlns:r="http://schemas.openxmlformats.org/officeDocument/2006/relationships" xmlns:m="http://schemas.openxmlformats.org/officeDocument/2006/math" xmlns:v="urn:schemas-microsoft-com:vml" xmlns:wp14="http://schemas.microsoft.com/office/word/2010/wordprocessingDrawing" xmlns:wp="http://schemas.openxmlformats.org/drawingml/2006/wordprocessingDrawing" xmlns:w10="urn:schemas-microsoft-com:office:word" xmlns:w="http://schemas.openxmlformats.org/wordprocessingml/2006/main" xmlns:w14="http://schemas.microsoft.com/office/word/2010/wordml" xmlns:w15="http://schemas.microsoft.com/office/word/2012/wordml" xmlns:wpg="http://schemas.microsoft.com/office/word/2010/wordprocessingGroup" xmlns:wpi="http://schemas.microsoft.com/office/word/2010/wordprocessingInk" xmlns:wne="http://schemas.microsoft.com/office/word/2006/wordml" xmlns:wps="http://schemas.microsoft.com/office/word/2010/wordprocessingShape" mc:Ignorable="w14 w15 wp14">
   <w:abstractNum w:abstractNumId="0" w15:restartNumberingAfterBreak="0">
     <w:nsid w:val="05595F0C"/>
     <w:multiLevelType w:val="hybridMultilevel"/>
@@ -1222,7 +1153,7 @@
 </file>
 
 <file path=word/styles.xml><?xml version="1.0" encoding="utf-8"?>
-<w:styles xmlns:mc="http://schemas.openxmlformats.org/markup-compatibility/2006" xmlns:r="http://schemas.openxmlformats.org/officeDocument/2006/relationships" xmlns:w="http://schemas.openxmlformats.org/wordprocessingml/2006/main" xmlns:w14="http://schemas.microsoft.com/office/word/2010/wordml" xmlns:w15="http://schemas.microsoft.com/office/word/2012/wordml" xmlns:w16se="http://schemas.microsoft.com/office/word/2015/wordml/symex" mc:Ignorable="w14 w15 w16se">
+<w:styles xmlns:mc="http://schemas.openxmlformats.org/markup-compatibility/2006" xmlns:r="http://schemas.openxmlformats.org/officeDocument/2006/relationships" xmlns:w="http://schemas.openxmlformats.org/wordprocessingml/2006/main" xmlns:w14="http://schemas.microsoft.com/office/word/2010/wordml" xmlns:w15="http://schemas.microsoft.com/office/word/2012/wordml" mc:Ignorable="w14 w15">
   <w:docDefaults>
     <w:rPrDefault>
       <w:rPr>
@@ -1238,7 +1169,7 @@
       </w:pPr>
     </w:pPrDefault>
   </w:docDefaults>
-  <w:latentStyles w:defLockedState="0" w:defUIPriority="99" w:defSemiHidden="0" w:defUnhideWhenUsed="0" w:defQFormat="0" w:count="374">
+  <w:latentStyles w:defLockedState="0" w:defUIPriority="99" w:defSemiHidden="0" w:defUnhideWhenUsed="0" w:defQFormat="0" w:count="371">
     <w:lsdException w:name="Normal" w:uiPriority="0" w:qFormat="1"/>
     <w:lsdException w:name="heading 1" w:uiPriority="9" w:qFormat="1"/>
     <w:lsdException w:name="heading 2" w:semiHidden="1" w:uiPriority="9" w:unhideWhenUsed="1" w:qFormat="1"/>
@@ -1610,9 +1541,6 @@
     <w:lsdException w:name="List Table 5 Dark Accent 6" w:uiPriority="50"/>
     <w:lsdException w:name="List Table 6 Colorful Accent 6" w:uiPriority="51"/>
     <w:lsdException w:name="List Table 7 Colorful Accent 6" w:uiPriority="52"/>
-    <w:lsdException w:name="Mention" w:semiHidden="1" w:unhideWhenUsed="1"/>
-    <w:lsdException w:name="Smart Hyperlink" w:semiHidden="1" w:unhideWhenUsed="1"/>
-    <w:lsdException w:name="Hashtag" w:semiHidden="1" w:unhideWhenUsed="1"/>
   </w:latentStyles>
   <w:style w:type="paragraph" w:default="1" w:styleId="Normal">
     <w:name w:val="Normal"/>

</xml_diff>